<commit_message>
Read me file update
</commit_message>
<xml_diff>
--- a/Models/NHES/ExperimentalSystems/MAGNET_TEDS/Read me.docx
+++ b/Models/NHES/ExperimentalSystems/MAGNET_TEDS/Read me.docx
@@ -11,27 +11,10 @@
         <w:t>MAGNET_COPY_1</w:t>
       </w:r>
       <w:r>
-        <w:t xml:space="preserve">: This was created as a learning exercise to understand </w:t>
-      </w:r>
-      <w:proofErr w:type="spellStart"/>
-      <w:r>
-        <w:t>Dymola</w:t>
-      </w:r>
-      <w:proofErr w:type="spellEnd"/>
-      <w:r>
-        <w:t>. Data (</w:t>
-      </w:r>
-      <w:proofErr w:type="spellStart"/>
-      <w:r>
-        <w:t>combiTimetable</w:t>
-      </w:r>
-      <w:proofErr w:type="spellEnd"/>
-      <w:r>
-        <w:t xml:space="preserve"> and combiTimetable1) was given by Scott Greenwood in his own version of MAGNET. Dynamic results for 40000 seconds.</w:t>
-      </w:r>
-    </w:p>
-    <w:p>
-      <w:proofErr w:type="spellStart"/>
+        <w:t>: This was created as a learning exercise to understand Dymola. Data (combiTimetable and combiTimetable1) was given by Scott Greenwood in his own version of MAGNET. Dynamic results for 40000 seconds.</w:t>
+      </w:r>
+    </w:p>
+    <w:p>
       <w:r>
         <w:rPr>
           <w:b/>
@@ -39,7 +22,6 @@
         </w:rPr>
         <w:t>MAGNET_Insulated_pipes</w:t>
       </w:r>
-      <w:proofErr w:type="spellEnd"/>
       <w:r>
         <w:t>: This version is updated from MAGNET_COPY_1 using insulated pipes and added correct pipe lengths for all the pipes. Pipe material is SS316 with insulation as fiber glass. Dynamic inputs used are given by Scott Greenwood.</w:t>
       </w:r>
@@ -57,7 +39,6 @@
       </w:r>
     </w:p>
     <w:p>
-      <w:proofErr w:type="spellStart"/>
       <w:r>
         <w:rPr>
           <w:b/>
@@ -65,7 +46,6 @@
         </w:rPr>
         <w:t>MAGNET_Insulated_pipes_SS</w:t>
       </w:r>
-      <w:proofErr w:type="spellEnd"/>
       <w:r>
         <w:t>: Steady state results of MAGNET with insulated pipes and pipe lengths added.</w:t>
       </w:r>
@@ -87,50 +67,10 @@
     </w:p>
     <w:p>
       <w:r>
-        <w:t>Using a constant input (</w:t>
-      </w:r>
-      <w:proofErr w:type="spellStart"/>
-      <w:r>
-        <w:t>Q_vc</w:t>
-      </w:r>
-      <w:proofErr w:type="spellEnd"/>
-      <w:r>
-        <w:t xml:space="preserve"> and </w:t>
-      </w:r>
-      <w:proofErr w:type="spellStart"/>
-      <w:r>
-        <w:t>m_flow</w:t>
-      </w:r>
-      <w:proofErr w:type="spellEnd"/>
-      <w:r>
-        <w:t>) for MANGET</w:t>
-      </w:r>
-      <w:r>
-        <w:t xml:space="preserve"> as well as TEDS (</w:t>
-      </w:r>
-      <w:proofErr w:type="spellStart"/>
-      <w:r>
-        <w:t>m_flow</w:t>
-      </w:r>
-      <w:proofErr w:type="spellEnd"/>
-      <w:r>
-        <w:t xml:space="preserve"> and </w:t>
-      </w:r>
-      <w:proofErr w:type="spellStart"/>
-      <w:r>
-        <w:t>T_in</w:t>
-      </w:r>
-      <w:proofErr w:type="spellEnd"/>
-      <w:r>
-        <w:t xml:space="preserve"> and </w:t>
-      </w:r>
-      <w:proofErr w:type="spellStart"/>
-      <w:r>
-        <w:t>T_out</w:t>
-      </w:r>
-      <w:proofErr w:type="spellEnd"/>
-      <w:r>
-        <w:t>)</w:t>
+        <w:t>Using a constant input (Q_vc and m_flow) for MANGET</w:t>
+      </w:r>
+      <w:r>
+        <w:t xml:space="preserve"> as well as TEDS (m_flow and T_in and T_out)</w:t>
       </w:r>
       <w:r>
         <w:t xml:space="preserve"> </w:t>
@@ -139,15 +79,7 @@
         <w:t xml:space="preserve">to </w:t>
       </w:r>
       <w:r>
-        <w:t xml:space="preserve">calculate UA values for the </w:t>
-      </w:r>
-      <w:proofErr w:type="spellStart"/>
-      <w:r>
-        <w:t>MAGNET_TEDS_simpleHX</w:t>
-      </w:r>
-      <w:proofErr w:type="spellEnd"/>
-      <w:r>
-        <w:t xml:space="preserve"> using a PID controller.</w:t>
+        <w:t>calculate UA values for the MAGNET_TEDS_simpleHX using a PID controller.</w:t>
       </w:r>
     </w:p>
     <w:p>
@@ -167,7 +99,6 @@
       <w:r>
         <w:t xml:space="preserve"> (325 </w:t>
       </w:r>
-      <w:proofErr w:type="spellStart"/>
       <w:r>
         <w:rPr>
           <w:vertAlign w:val="superscript"/>
@@ -175,11 +106,7 @@
         <w:t>o</w:t>
       </w:r>
       <w:r>
-        <w:t>C</w:t>
-      </w:r>
-      <w:proofErr w:type="spellEnd"/>
-      <w:r>
-        <w:t>)</w:t>
+        <w:t>C)</w:t>
       </w:r>
       <w:r>
         <w:t>.</w:t>
@@ -219,7 +146,6 @@
       <w:r>
         <w:t xml:space="preserve"> outlet temperature set point on the TEDS side set to equal the nominal value of charging temperature (325 </w:t>
       </w:r>
-      <w:proofErr w:type="spellStart"/>
       <w:r>
         <w:rPr>
           <w:vertAlign w:val="superscript"/>
@@ -227,11 +153,7 @@
         <w:t>o</w:t>
       </w:r>
       <w:r>
-        <w:t>C</w:t>
-      </w:r>
-      <w:proofErr w:type="spellEnd"/>
-      <w:r>
-        <w:t>)</w:t>
+        <w:t>C)</w:t>
       </w:r>
       <w:r>
         <w:t>.</w:t>
@@ -269,7 +191,6 @@
       <w:r>
         <w:t xml:space="preserve">: MAGNET-TEDS integration with a simple heat exchanger, MAGNET side. Boundaries are used to represent the TEDS side with input of mass flow and inlet and outlet Temperature. UA value calculated in MAGNET_TEDS_Boundaries_1, a PID controller is used to control the mass flow from TEDS into the heat exchanger, with an outlet temperature set point on the TEDS side set to equal the nominal value of charging temperature (325 </w:t>
       </w:r>
-      <w:proofErr w:type="spellStart"/>
       <w:r>
         <w:rPr>
           <w:vertAlign w:val="superscript"/>
@@ -277,11 +198,7 @@
         <w:t>o</w:t>
       </w:r>
       <w:r>
-        <w:t>C</w:t>
-      </w:r>
-      <w:proofErr w:type="spellEnd"/>
-      <w:r>
-        <w:t>).</w:t>
+        <w:t>C).</w:t>
       </w:r>
     </w:p>
     <w:p>
@@ -320,7 +237,6 @@
       <w:r>
         <w:t xml:space="preserve">: MAGNET-TEDS integration with a simple heat exchanger, MAGNET side. Boundaries are used to represent the TEDS side with input of mass flow and inlet and outlet Temperature. UA value calculated in MAGNET_TEDS_Boundaries_1, a PID controller is used to control the mass flow from TEDS into the heat exchanger, with an outlet temperature set point on the TEDS side set to equal the nominal value of charging temperature (325 </w:t>
       </w:r>
-      <w:proofErr w:type="spellStart"/>
       <w:r>
         <w:rPr>
           <w:vertAlign w:val="superscript"/>
@@ -328,11 +244,7 @@
         <w:t>o</w:t>
       </w:r>
       <w:r>
-        <w:t>C</w:t>
-      </w:r>
-      <w:proofErr w:type="spellEnd"/>
-      <w:r>
-        <w:t>).</w:t>
+        <w:t>C).</w:t>
       </w:r>
     </w:p>
     <w:p>
@@ -407,64 +319,25 @@
         <w:t xml:space="preserve">ET_Q_vc_2: </w:t>
       </w:r>
       <w:r>
-        <w:t xml:space="preserve">MAGNET-TEDS integration with a simple heat exchanger, both sides connected. UA values used is calculated from MAGNET_TEDS_Boundaries_1, a PID controller is used to control the heat rate from the vacuum chamber with an upper limit of </w:t>
-      </w:r>
-      <w:r>
-        <w:t>250</w:t>
-      </w:r>
-      <w:r>
-        <w:t xml:space="preserve"> kW.</w:t>
-      </w:r>
-    </w:p>
-    <w:p>
-      <w:proofErr w:type="spellStart"/>
-      <w:r>
-        <w:rPr>
-          <w:b/>
-          <w:bCs/>
-        </w:rPr>
-        <w:t>TEDS_MAGNET_Q_vc_SS</w:t>
-      </w:r>
-      <w:proofErr w:type="spellEnd"/>
-      <w:r>
-        <w:rPr>
-          <w:b/>
-          <w:bCs/>
-        </w:rPr>
-        <w:t xml:space="preserve">: </w:t>
-      </w:r>
-      <w:r>
-        <w:t>MAGNET-TEDS integration with a simple heat exchanger, both sides connected. UA values used is calculated from MAGNET_TEDS_Boundaries_1, a PID controller is used to control the heat rate from the vacuum chamber with an upper limit of 400 kW.</w:t>
-      </w:r>
-      <w:r>
-        <w:t xml:space="preserve"> The TEDS control hub is Control_System_Therminal_4_element_SS, with the </w:t>
-      </w:r>
-      <w:proofErr w:type="spellStart"/>
-      <w:r>
-        <w:t>BOP_total_demand</w:t>
-      </w:r>
-      <w:proofErr w:type="spellEnd"/>
-      <w:r>
-        <w:t xml:space="preserve"> and the </w:t>
-      </w:r>
-      <w:proofErr w:type="spellStart"/>
-      <w:r>
-        <w:t>Heater_total_demand</w:t>
-      </w:r>
-      <w:proofErr w:type="spellEnd"/>
-      <w:r>
-        <w:t xml:space="preserve"> set to 100%</w:t>
-      </w:r>
-      <w:r>
-        <w:t xml:space="preserve"> (which is </w:t>
-      </w:r>
-      <w:proofErr w:type="gramStart"/>
-      <w:r>
-        <w:t>equal to each other</w:t>
-      </w:r>
-      <w:proofErr w:type="gramEnd"/>
-      <w:r>
-        <w:t>)</w:t>
+        <w:t>MAGNET-TEDS integration with a simple heat exchanger, both sides connected. UA values used is calculated from MAGNET_TEDS_Boundaries_1, a PID controller is used to control the heat rate from the vacuum chamber with an upper limit of 250 kW.</w:t>
+      </w:r>
+      <w:r>
+        <w:t xml:space="preserve"> Use dsin_Qvc_2.txt as initial file.</w:t>
+      </w:r>
+    </w:p>
+    <w:p>
+      <w:r>
+        <w:rPr>
+          <w:b/>
+          <w:bCs/>
+        </w:rPr>
+        <w:t xml:space="preserve">TEDS_MAGNET_Q_vc_SS: </w:t>
+      </w:r>
+      <w:r>
+        <w:t>MAGNET-TEDS integration with a simple heat exchanger, both sides connected. UA values used is calculated from MAGNET_TEDS_Boundaries_1, a PID controller is used to control the heat rate from the vacuum chamber with an upper limit of 400 kW. The TEDS control hub is Control_System_Therminal_4_element_SS, with the BOP_total_demand and the Heater_total_demand set to 100%</w:t>
+      </w:r>
+      <w:r>
+        <w:t xml:space="preserve"> (which is equal to each other)</w:t>
       </w:r>
     </w:p>
     <w:p>

</xml_diff>